<commit_message>
(no branch): Auto stash before cherry pick of "Add description for urban quota AU"
</commit_message>
<xml_diff>
--- a/questionnaires/Translation specificities - template.docx
+++ b/questionnaires/Translation specificities - template.docx
@@ -2145,14 +2145,12 @@
             <w:r>
               <w:t xml:space="preserve">To what extent do you think that it is technically feasible to stop greenhouse gas emissions by the end of the century while </w:t>
             </w:r>
-            <w:bookmarkStart w:id="0" w:name="_GoBack"/>
             <w:r>
               <w:rPr>
                 <w:color w:val="FF0000"/>
               </w:rPr>
               <w:t xml:space="preserve">maintaining </w:t>
             </w:r>
-            <w:bookmarkEnd w:id="0"/>
             <w:r>
               <w:t>satisfactory standards of living in [Country]?</w:t>
             </w:r>
@@ -3172,28 +3170,46 @@
           <w:p>
             <w:pPr>
               <w:pStyle w:val="Body"/>
-            </w:pPr>
-            <w:r>
               <w:rPr>
                 <w:sz w:val="24"/>
                 <w:szCs w:val="24"/>
               </w:rPr>
-              <w:t>Use instead: a family of 4 travels</w:t>
-            </w:r>
+            </w:pPr>
             <w:r>
               <w:rPr>
                 <w:sz w:val="24"/>
                 <w:szCs w:val="24"/>
               </w:rPr>
-              <w:t xml:space="preserve"> 1100 km </w:t>
+              <w:t>Use instead: a family of 4 travels</w:t>
             </w:r>
             <w:r>
               <w:rPr>
                 <w:sz w:val="24"/>
                 <w:szCs w:val="24"/>
               </w:rPr>
+              <w:t xml:space="preserve"> 1100 km </w:t>
+            </w:r>
+            <w:r>
+              <w:rPr>
+                <w:sz w:val="24"/>
+                <w:szCs w:val="24"/>
+              </w:rPr>
               <w:t>from Fukuoka to Tokyo...</w:t>
             </w:r>
+          </w:p>
+          <w:p>
+            <w:pPr>
+              <w:pStyle w:val="Body"/>
+            </w:pPr>
+            <w:r>
+              <w:rPr>
+                <w:sz w:val="24"/>
+                <w:szCs w:val="24"/>
+              </w:rPr>
+              <w:t>Coach/train</w:t>
+            </w:r>
+            <w:bookmarkStart w:id="0" w:name="_GoBack"/>
+            <w:bookmarkEnd w:id="0"/>
           </w:p>
         </w:tc>
         <w:tc>
@@ -3558,7 +3574,6 @@
               <w:pStyle w:val="Body"/>
             </w:pPr>
             <w:r>
-              <w:lastRenderedPageBreak/>
               <w:t>How have you translated these options, litteraly? Can you translate them back to English so we can check the meaning of the terms you use?</w:t>
             </w:r>
           </w:p>
@@ -3763,7 +3778,7 @@
       <w:rPr>
         <w:noProof/>
       </w:rPr>
-      <w:t>6</w:t>
+      <w:t>5</w:t>
     </w:r>
     <w:r>
       <w:fldChar w:fldCharType="end"/>
@@ -3774,27 +3789,14 @@
       </w:rPr>
       <w:t xml:space="preserve"> of </w:t>
     </w:r>
-    <w:r>
-      <w:fldChar w:fldCharType="begin"/>
-    </w:r>
-    <w:r>
-      <w:instrText xml:space="preserve"> NUMPAGES </w:instrText>
-    </w:r>
-    <w:r>
-      <w:fldChar w:fldCharType="separate"/>
-    </w:r>
-    <w:r>
-      <w:rPr>
-        <w:noProof/>
-      </w:rPr>
-      <w:t>6</w:t>
-    </w:r>
-    <w:r>
-      <w:rPr>
-        <w:noProof/>
-      </w:rPr>
-      <w:fldChar w:fldCharType="end"/>
-    </w:r>
+    <w:fldSimple w:instr=" NUMPAGES ">
+      <w:r>
+        <w:rPr>
+          <w:noProof/>
+        </w:rPr>
+        <w:t>6</w:t>
+      </w:r>
+    </w:fldSimple>
   </w:p>
 </w:ftr>
 </file>

</xml_diff>